<commit_message>
Updating details in the Technnical_Design_Document and updating screenshot in Test Strategy Report
</commit_message>
<xml_diff>
--- a/Project-Submission-Documents/Test Stratergy Report.docx
+++ b/Project-Submission-Documents/Test Stratergy Report.docx
@@ -5063,7 +5063,14 @@
           <w:b/>
           <w:bCs/>
         </w:rPr>
-        <w:t>37% instruction coverage</w:t>
+        <w:t>85</w:t>
+      </w:r>
+      <w:r>
+        <w:rPr>
+          <w:b/>
+          <w:bCs/>
+        </w:rPr>
+        <w:t>% instruction coverage</w:t>
       </w:r>
     </w:p>
     <w:p>
@@ -5079,7 +5086,21 @@
           <w:b/>
           <w:bCs/>
         </w:rPr>
-        <w:t>23% branch coverage</w:t>
+        <w:t>7</w:t>
+      </w:r>
+      <w:r>
+        <w:rPr>
+          <w:b/>
+          <w:bCs/>
+        </w:rPr>
+        <w:t>3</w:t>
+      </w:r>
+      <w:r>
+        <w:rPr>
+          <w:b/>
+          <w:bCs/>
+        </w:rPr>
+        <w:t>% branch coverage</w:t>
       </w:r>
     </w:p>
     <w:p>
@@ -5096,7 +5117,21 @@
           <w:b/>
           <w:bCs/>
         </w:rPr>
-        <w:t>34% line</w:t>
+        <w:t>8</w:t>
+      </w:r>
+      <w:r>
+        <w:rPr>
+          <w:b/>
+          <w:bCs/>
+        </w:rPr>
+        <w:t>4</w:t>
+      </w:r>
+      <w:r>
+        <w:rPr>
+          <w:b/>
+          <w:bCs/>
+        </w:rPr>
+        <w:t>% line</w:t>
       </w:r>
       <w:proofErr w:type="gramEnd"/>
       <w:r>
@@ -5120,7 +5155,14 @@
           <w:b/>
           <w:bCs/>
         </w:rPr>
-        <w:t>32% method coverage</w:t>
+        <w:t>84</w:t>
+      </w:r>
+      <w:r>
+        <w:rPr>
+          <w:b/>
+          <w:bCs/>
+        </w:rPr>
+        <w:t>% method coverage</w:t>
       </w:r>
     </w:p>
     <w:p>
@@ -5136,7 +5178,30 @@
           <w:b/>
           <w:bCs/>
         </w:rPr>
-        <w:t>81% class coverage</w:t>
+        <w:t>96</w:t>
+      </w:r>
+      <w:r>
+        <w:rPr>
+          <w:b/>
+          <w:bCs/>
+        </w:rPr>
+        <w:t>% class coverage</w:t>
+      </w:r>
+      <w:r>
+        <w:rPr>
+          <w:b/>
+          <w:bCs/>
+        </w:rPr>
+        <w:t xml:space="preserve"> </w:t>
+      </w:r>
+      <w:r>
+        <w:t xml:space="preserve">(main excluded as no </w:t>
+      </w:r>
+      <w:r>
+        <w:t>logic included</w:t>
+      </w:r>
+      <w:r>
+        <w:t>)</w:t>
       </w:r>
     </w:p>
     <w:p>
@@ -5279,14 +5344,11 @@
         <w:spacing w:line="240" w:lineRule="auto"/>
       </w:pPr>
       <w:r>
-        <w:rPr>
-          <w:noProof/>
-        </w:rPr>
         <w:drawing>
-          <wp:inline distT="0" distB="0" distL="0" distR="0" wp14:anchorId="37A47723" wp14:editId="79FFA183">
-            <wp:extent cx="5731510" cy="1100455"/>
-            <wp:effectExtent l="0" t="0" r="2540" b="4445"/>
-            <wp:docPr id="670835521" name="Picture 1"/>
+          <wp:inline distT="0" distB="0" distL="0" distR="0" wp14:anchorId="01F95B49" wp14:editId="25A1C9E5">
+            <wp:extent cx="5731510" cy="1414780"/>
+            <wp:effectExtent l="0" t="0" r="2540" b="0"/>
+            <wp:docPr id="2129086359" name="Picture 1" descr="A screenshot of a computer&#10;&#10;AI-generated content may be incorrect."/>
             <wp:cNvGraphicFramePr>
               <a:graphicFrameLocks xmlns:a="http://schemas.openxmlformats.org/drawingml/2006/main" noChangeAspect="1"/>
             </wp:cNvGraphicFramePr>
@@ -5294,36 +5356,23 @@
               <a:graphicData uri="http://schemas.openxmlformats.org/drawingml/2006/picture">
                 <pic:pic xmlns:pic="http://schemas.openxmlformats.org/drawingml/2006/picture">
                   <pic:nvPicPr>
-                    <pic:cNvPr id="0" name="Picture 8"/>
-                    <pic:cNvPicPr>
-                      <a:picLocks noChangeAspect="1" noChangeArrowheads="1"/>
-                    </pic:cNvPicPr>
+                    <pic:cNvPr id="2129086359" name="Picture 1" descr="A screenshot of a computer&#10;&#10;AI-generated content may be incorrect."/>
+                    <pic:cNvPicPr/>
                   </pic:nvPicPr>
                   <pic:blipFill>
-                    <a:blip r:embed="rId5" cstate="print">
-                      <a:extLst>
-                        <a:ext uri="{28A0092B-C50C-407E-A947-70E740481C1C}">
-                          <a14:useLocalDpi xmlns:a14="http://schemas.microsoft.com/office/drawing/2010/main" val="0"/>
-                        </a:ext>
-                      </a:extLst>
-                    </a:blip>
-                    <a:srcRect/>
+                    <a:blip r:embed="rId5"/>
                     <a:stretch>
                       <a:fillRect/>
                     </a:stretch>
                   </pic:blipFill>
-                  <pic:spPr bwMode="auto">
+                  <pic:spPr>
                     <a:xfrm>
                       <a:off x="0" y="0"/>
-                      <a:ext cx="5731510" cy="1100455"/>
+                      <a:ext cx="5731510" cy="1414780"/>
                     </a:xfrm>
                     <a:prstGeom prst="rect">
                       <a:avLst/>
                     </a:prstGeom>
-                    <a:noFill/>
-                    <a:ln>
-                      <a:noFill/>
-                    </a:ln>
                   </pic:spPr>
                 </pic:pic>
               </a:graphicData>
@@ -19755,6 +19804,7 @@
   <w:style w:type="character" w:default="1" w:styleId="DefaultParagraphFont">
     <w:name w:val="Default Paragraph Font"/>
     <w:uiPriority w:val="1"/>
+    <w:semiHidden/>
     <w:unhideWhenUsed/>
   </w:style>
   <w:style w:type="table" w:default="1" w:styleId="TableNormal">

</xml_diff>